<commit_message>
cambios de varios add
</commit_message>
<xml_diff>
--- a/Empresa.docx
+++ b/Empresa.docx
@@ -8,24 +8,116 @@
           <w:b/>
         </w:rPr>
       </w:pPr>
+      <w:r>
+        <w:rPr>
+          <w:b/>
+          <w:highlight w:val="yellow"/>
+        </w:rPr>
+        <w:t xml:space="preserve">Empresa de productos </w:t>
+      </w:r>
+      <w:r>
+        <w:rPr>
+          <w:b/>
+          <w:highlight w:val="yellow"/>
+        </w:rPr>
+        <w:t>agrícolas</w:t>
+      </w:r>
+    </w:p>
+    <w:p>
+      <w:pPr>
+        <w:rPr>
+          <w:b/>
+        </w:rPr>
+      </w:pPr>
+    </w:p>
+    <w:p>
+      <w:pPr>
+        <w:rPr>
+          <w:b/>
+        </w:rPr>
+      </w:pPr>
+    </w:p>
+    <w:p>
+      <w:pPr>
+        <w:rPr>
+          <w:b/>
+        </w:rPr>
+      </w:pPr>
+      <w:r>
+        <w:rPr>
+          <w:b/>
+        </w:rPr>
+        <w:t>MAS INFORMACION SOBRE LA ESMPRESA</w:t>
+      </w:r>
+    </w:p>
+    <w:p>
+      <w:pPr>
+        <w:rPr>
+          <w:b/>
+        </w:rPr>
+      </w:pPr>
+      <w:r>
+        <w:rPr>
+          <w:b/>
+        </w:rPr>
+        <w:t>ES PARA TESTEAR LOS COMANDO DE GIT</w:t>
+      </w:r>
+    </w:p>
+    <w:p>
+      <w:pPr>
+        <w:rPr>
+          <w:b/>
+        </w:rPr>
+      </w:pPr>
+    </w:p>
+    <w:p>
+      <w:pPr>
+        <w:rPr>
+          <w:b/>
+        </w:rPr>
+      </w:pPr>
+    </w:p>
+    <w:p>
+      <w:pPr>
+        <w:rPr>
+          <w:b/>
+        </w:rPr>
+      </w:pPr>
+    </w:p>
+    <w:p>
+      <w:pPr>
+        <w:rPr>
+          <w:b/>
+        </w:rPr>
+      </w:pPr>
+      <w:r>
+        <w:rPr>
+          <w:b/>
+        </w:rPr>
+        <w:t>TEST ---</w:t>
+      </w:r>
+    </w:p>
+    <w:p>
+      <w:pPr>
+        <w:rPr>
+          <w:b/>
+        </w:rPr>
+      </w:pPr>
+    </w:p>
+    <w:p>
+      <w:pPr>
+        <w:rPr>
+          <w:b/>
+        </w:rPr>
+      </w:pPr>
+      <w:r>
+        <w:rPr>
+          <w:b/>
+        </w:rPr>
+        <w:t>Test--22</w:t>
+      </w:r>
       <w:bookmarkStart w:id="0" w:name="_GoBack"/>
       <w:bookmarkEnd w:id="0"/>
-      <w:r>
-        <w:rPr>
-          <w:b/>
-          <w:highlight w:val="yellow"/>
-        </w:rPr>
-        <w:t xml:space="preserve">Empresa de productos </w:t>
-      </w:r>
-      <w:proofErr w:type="spellStart"/>
-      <w:r>
-        <w:rPr>
-          <w:b/>
-          <w:highlight w:val="yellow"/>
-        </w:rPr>
-        <w:t>agricolas</w:t>
-      </w:r>
-      <w:proofErr w:type="spellEnd"/>
     </w:p>
     <w:sectPr>
       <w:pgSz w:w="12240" w:h="15840"/>

</xml_diff>